<commit_message>
added diagram of DS
</commit_message>
<xml_diff>
--- a/dry.docx
+++ b/dry.docx
@@ -3056,6 +3056,151 @@
           <w:rtl/>
         </w:rPr>
         <w:lastRenderedPageBreak/>
+        <w:t>שרטוט מבנה הנתונים:</w:t>
+      </w:r>
+    </w:p>
+    <w:p>
+      <w:pPr>
+        <w:bidi/>
+        <w:rPr>
+          <w:u w:val="single"/>
+          <w:rtl/>
+        </w:rPr>
+      </w:pPr>
+    </w:p>
+    <w:p>
+      <w:pPr>
+        <w:bidi/>
+        <w:rPr>
+          <w:rFonts w:hint="cs"/>
+          <w:u w:val="single"/>
+        </w:rPr>
+      </w:pPr>
+      <w:r>
+        <w:rPr>
+          <w:rFonts w:hint="cs"/>
+          <w:noProof/>
+          <w:u w:val="single"/>
+        </w:rPr>
+        <w:drawing>
+          <wp:inline distT="0" distB="0" distL="0" distR="0" wp14:anchorId="77FCA2FA" wp14:editId="7C9E9FA6">
+            <wp:extent cx="6513586" cy="6617607"/>
+            <wp:effectExtent l="0" t="0" r="1905" b="0"/>
+            <wp:docPr id="1316312792" name="Picture 4"/>
+            <wp:cNvGraphicFramePr>
+              <a:graphicFrameLocks xmlns:a="http://schemas.openxmlformats.org/drawingml/2006/main" noChangeAspect="1"/>
+            </wp:cNvGraphicFramePr>
+            <a:graphic xmlns:a="http://schemas.openxmlformats.org/drawingml/2006/main">
+              <a:graphicData uri="http://schemas.openxmlformats.org/drawingml/2006/picture">
+                <pic:pic xmlns:pic="http://schemas.openxmlformats.org/drawingml/2006/picture">
+                  <pic:nvPicPr>
+                    <pic:cNvPr id="0" name="Picture 8"/>
+                    <pic:cNvPicPr>
+                      <a:picLocks noChangeAspect="1" noChangeArrowheads="1"/>
+                    </pic:cNvPicPr>
+                  </pic:nvPicPr>
+                  <pic:blipFill>
+                    <a:blip r:embed="rId5">
+                      <a:extLst>
+                        <a:ext uri="{28A0092B-C50C-407E-A947-70E740481C1C}">
+                          <a14:useLocalDpi xmlns:a14="http://schemas.microsoft.com/office/drawing/2010/main" val="0"/>
+                        </a:ext>
+                      </a:extLst>
+                    </a:blip>
+                    <a:srcRect/>
+                    <a:stretch>
+                      <a:fillRect/>
+                    </a:stretch>
+                  </pic:blipFill>
+                  <pic:spPr bwMode="auto">
+                    <a:xfrm>
+                      <a:off x="0" y="0"/>
+                      <a:ext cx="6527325" cy="6631565"/>
+                    </a:xfrm>
+                    <a:prstGeom prst="rect">
+                      <a:avLst/>
+                    </a:prstGeom>
+                    <a:noFill/>
+                    <a:ln>
+                      <a:noFill/>
+                    </a:ln>
+                  </pic:spPr>
+                </pic:pic>
+              </a:graphicData>
+            </a:graphic>
+          </wp:inline>
+        </w:drawing>
+      </w:r>
+    </w:p>
+    <w:p>
+      <w:pPr>
+        <w:bidi/>
+        <w:rPr>
+          <w:u w:val="single"/>
+          <w:rtl/>
+        </w:rPr>
+      </w:pPr>
+    </w:p>
+    <w:p>
+      <w:pPr>
+        <w:bidi/>
+        <w:rPr>
+          <w:u w:val="single"/>
+          <w:rtl/>
+        </w:rPr>
+      </w:pPr>
+    </w:p>
+    <w:p>
+      <w:pPr>
+        <w:bidi/>
+        <w:rPr>
+          <w:u w:val="single"/>
+          <w:rtl/>
+        </w:rPr>
+      </w:pPr>
+    </w:p>
+    <w:p>
+      <w:pPr>
+        <w:bidi/>
+        <w:rPr>
+          <w:u w:val="single"/>
+          <w:rtl/>
+        </w:rPr>
+      </w:pPr>
+    </w:p>
+    <w:p>
+      <w:pPr>
+        <w:bidi/>
+        <w:rPr>
+          <w:u w:val="single"/>
+          <w:rtl/>
+        </w:rPr>
+      </w:pPr>
+    </w:p>
+    <w:p>
+      <w:pPr>
+        <w:bidi/>
+        <w:rPr>
+          <w:u w:val="single"/>
+          <w:rtl/>
+        </w:rPr>
+      </w:pPr>
+    </w:p>
+    <w:p>
+      <w:pPr>
+        <w:bidi/>
+        <w:rPr>
+          <w:u w:val="single"/>
+          <w:rtl/>
+        </w:rPr>
+      </w:pPr>
+      <w:r>
+        <w:rPr>
+          <w:rFonts w:hint="cs"/>
+          <w:u w:val="single"/>
+          <w:rtl/>
+        </w:rPr>
+        <w:lastRenderedPageBreak/>
         <w:t>סיבוכיות הזיכרון של מבנה הנתונים:</w:t>
       </w:r>
     </w:p>
@@ -3434,14 +3579,7 @@
             <w:rFonts w:ascii="Cambria Math" w:eastAsiaTheme="minorEastAsia" w:hAnsi="Cambria Math"/>
             <w:lang w:val="en-US"/>
           </w:rPr>
-          <m:t>+</m:t>
-        </m:r>
-        <m:r>
-          <w:rPr>
-            <w:rFonts w:ascii="Cambria Math" w:eastAsiaTheme="minorEastAsia" w:hAnsi="Cambria Math"/>
-            <w:lang w:val="en-US"/>
-          </w:rPr>
-          <m:t>O</m:t>
+          <m:t>+O</m:t>
         </m:r>
         <m:d>
           <m:dPr>

</xml_diff>

<commit_message>
short to 8 pages
</commit_message>
<xml_diff>
--- a/dry.docx
+++ b/dry.docx
@@ -302,30 +302,26 @@
       <w:pPr>
         <w:bidi/>
         <w:rPr>
+          <w:rtl/>
+        </w:rPr>
+      </w:pPr>
+    </w:p>
+    <w:p>
+      <w:pPr>
+        <w:bidi/>
+        <w:rPr>
+          <w:rtl/>
+        </w:rPr>
+      </w:pPr>
+    </w:p>
+    <w:p>
+      <w:pPr>
+        <w:bidi/>
+        <w:rPr>
           <w:b/>
           <w:bCs/>
           <w:rtl/>
           <w:lang w:val="en-US"/>
-        </w:rPr>
-      </w:pPr>
-      <w:r>
-        <w:rPr>
-          <w:b/>
-          <w:bCs/>
-          <w:rtl/>
-          <w:lang w:val="en-US"/>
-        </w:rPr>
-        <w:br w:type="page"/>
-      </w:r>
-    </w:p>
-    <w:p>
-      <w:pPr>
-        <w:bidi/>
-        <w:rPr>
-          <w:b/>
-          <w:bCs/>
-          <w:u w:val="single"/>
-          <w:rtl/>
         </w:rPr>
       </w:pPr>
       <w:r>
@@ -336,7 +332,6 @@
           <w:u w:val="single"/>
           <w:rtl/>
         </w:rPr>
-        <w:lastRenderedPageBreak/>
         <w:t xml:space="preserve">דרישות </w:t>
       </w:r>
       <w:r>
@@ -349,17 +344,6 @@
         </w:rPr>
         <w:t>מבנה הנתונים:</w:t>
       </w:r>
-    </w:p>
-    <w:p>
-      <w:pPr>
-        <w:bidi/>
-        <w:rPr>
-          <w:b/>
-          <w:bCs/>
-          <w:u w:val="single"/>
-          <w:rtl/>
-        </w:rPr>
-      </w:pPr>
     </w:p>
     <w:tbl>
       <w:tblPr>
@@ -3072,7 +3056,6 @@
       <w:pPr>
         <w:bidi/>
         <w:rPr>
-          <w:rFonts w:hint="cs"/>
           <w:u w:val="single"/>
         </w:rPr>
       </w:pPr>

</xml_diff>